<commit_message>
Revised MongoDB Intro Files
</commit_message>
<xml_diff>
--- a/mLab_Exercise.docx
+++ b/mLab_Exercise.docx
@@ -11,6 +11,27 @@
       </w:r>
     </w:p>
     <w:p>
+      <w:pPr>
+        <w:rPr>
+          <w:sz w:val="36"/>
+          <w:szCs w:val="36"/>
+        </w:rPr>
+      </w:pPr>
+      <w:hyperlink r:id="rId6" w:history="1">
+        <w:r>
+          <w:rPr>
+            <w:rStyle w:val="Hyperlink"/>
+            <w:sz w:val="36"/>
+            <w:szCs w:val="36"/>
+          </w:rPr>
+          <w:t>https://mlab.com/signup</w:t>
+        </w:r>
+      </w:hyperlink>
+    </w:p>
+    <w:p>
+      <w:r>
+        <w:t xml:space="preserve">1a) </w:t>
+      </w:r>
       <w:r>
         <w:t>Verify your email to access account</w:t>
       </w:r>
@@ -21,6 +42,19 @@
       </w:pPr>
       <w:r>
         <w:t>2) Create Free Sandbox Deployment</w:t>
+      </w:r>
+    </w:p>
+    <w:p>
+      <w:r>
+        <w:t xml:space="preserve">2a) </w:t>
+      </w:r>
+      <w:proofErr w:type="gramStart"/>
+      <w:r>
+        <w:t>You</w:t>
+      </w:r>
+      <w:proofErr w:type="gramEnd"/>
+      <w:r>
+        <w:t xml:space="preserve"> should not need to provide any credit card or payment information!</w:t>
       </w:r>
     </w:p>
     <w:p>
@@ -44,7 +78,7 @@
                     <pic:cNvPicPr/>
                   </pic:nvPicPr>
                   <pic:blipFill>
-                    <a:blip r:embed="rId6"/>
+                    <a:blip r:embed="rId7"/>
                     <a:stretch>
                       <a:fillRect/>
                     </a:stretch>
@@ -100,7 +134,7 @@
                     <pic:cNvPicPr/>
                   </pic:nvPicPr>
                   <pic:blipFill>
-                    <a:blip r:embed="rId7"/>
+                    <a:blip r:embed="rId8"/>
                     <a:stretch>
                       <a:fillRect/>
                     </a:stretch>
@@ -152,7 +186,7 @@
                     <pic:cNvPicPr/>
                   </pic:nvPicPr>
                   <pic:blipFill>
-                    <a:blip r:embed="rId8"/>
+                    <a:blip r:embed="rId9"/>
                     <a:stretch>
                       <a:fillRect/>
                     </a:stretch>
@@ -190,7 +224,7 @@
       <w:r>
         <w:t xml:space="preserve">Login to </w:t>
       </w:r>
-      <w:hyperlink r:id="rId9" w:history="1">
+      <w:hyperlink r:id="rId10" w:history="1">
         <w:r>
           <w:rPr>
             <w:rStyle w:val="Hyperlink"/>
@@ -204,24 +238,51 @@
     </w:p>
     <w:p>
       <w:r>
-        <w:t>Follow the instructions on this file to practice working with mongoDB:</w:t>
-      </w:r>
-      <w:bookmarkStart w:id="0" w:name="_GoBack"/>
-      <w:bookmarkEnd w:id="0"/>
-    </w:p>
-    <w:p>
-      <w:hyperlink r:id="rId10" w:history="1">
+        <w:t>Follow the instructions on this</w:t>
+      </w:r>
+      <w:r>
+        <w:t xml:space="preserve"> Jupyter Notebook</w:t>
+      </w:r>
+      <w:r>
+        <w:t xml:space="preserve"> file to practice working with mongoDB:</w:t>
+      </w:r>
+    </w:p>
+    <w:p>
+      <w:pPr>
+        <w:ind w:firstLine="720"/>
+      </w:pPr>
+      <w:hyperlink r:id="rId11" w:history="1">
         <w:r>
           <w:rPr>
             <w:rStyle w:val="Hyperlink"/>
           </w:rPr>
-          <w:t>https://jupyterhub.med.utah.edu/user/petermo13/notebooks/PyMongo.ipynb</w:t>
+          <w:t>https://github.com/UUDeCART/decart_nosql_resonant</w:t>
         </w:r>
       </w:hyperlink>
     </w:p>
     <w:p>
-      <w:r>
-        <w:t xml:space="preserve">Github File: </w:t>
+      <w:pPr>
+        <w:ind w:firstLine="720"/>
+      </w:pPr>
+      <w:r>
+        <w:t xml:space="preserve">File Name:  </w:t>
+      </w:r>
+      <w:r>
+        <w:t>PyMongo.</w:t>
+      </w:r>
+      <w:r>
+        <w:t>i</w:t>
+      </w:r>
+      <w:r>
+        <w:t>pynb</w:t>
+      </w:r>
+    </w:p>
+    <w:p>
+      <w:pPr>
+        <w:ind w:firstLine="720"/>
+      </w:pPr>
+      <w:r>
+        <w:t>Steps Overview:</w:t>
       </w:r>
     </w:p>
     <w:p>
@@ -345,6 +406,147 @@
       </w:r>
     </w:p>
     <w:p/>
+    <w:p/>
+    <w:p/>
+    <w:p/>
+    <w:p/>
+    <w:p/>
+    <w:p/>
+    <w:p/>
+    <w:p>
+      <w:pPr>
+        <w:pStyle w:val="Heading3"/>
+      </w:pPr>
+      <w:r>
+        <w:lastRenderedPageBreak/>
+        <w:t>6) Using MongoDB Compass to review your data</w:t>
+      </w:r>
+    </w:p>
+    <w:p>
+      <w:r>
+        <w:t>6a) Making a Connection</w:t>
+      </w:r>
+    </w:p>
+    <w:p>
+      <w:r>
+        <w:t xml:space="preserve">6b) </w:t>
+      </w:r>
+      <w:proofErr w:type="gramStart"/>
+      <w:r>
+        <w:t>Your</w:t>
+      </w:r>
+      <w:proofErr w:type="gramEnd"/>
+      <w:r>
+        <w:t xml:space="preserve"> connection info will be based on your Account Details. Your Port Number and Hostname will be different as well.</w:t>
+      </w:r>
+    </w:p>
+    <w:p>
+      <w:r>
+        <w:rPr>
+          <w:noProof/>
+        </w:rPr>
+        <w:drawing>
+          <wp:inline distT="0" distB="0" distL="0" distR="0" wp14:anchorId="55C9877D" wp14:editId="5397766B">
+            <wp:extent cx="5943600" cy="5535930"/>
+            <wp:effectExtent l="0" t="0" r="0" b="7620"/>
+            <wp:docPr id="4" name="Picture 4"/>
+            <wp:cNvGraphicFramePr>
+              <a:graphicFrameLocks xmlns:a="http://schemas.openxmlformats.org/drawingml/2006/main" noChangeAspect="1"/>
+            </wp:cNvGraphicFramePr>
+            <a:graphic xmlns:a="http://schemas.openxmlformats.org/drawingml/2006/main">
+              <a:graphicData uri="http://schemas.openxmlformats.org/drawingml/2006/picture">
+                <pic:pic xmlns:pic="http://schemas.openxmlformats.org/drawingml/2006/picture">
+                  <pic:nvPicPr>
+                    <pic:cNvPr id="0" name=""/>
+                    <pic:cNvPicPr/>
+                  </pic:nvPicPr>
+                  <pic:blipFill>
+                    <a:blip r:embed="rId12"/>
+                    <a:stretch>
+                      <a:fillRect/>
+                    </a:stretch>
+                  </pic:blipFill>
+                  <pic:spPr>
+                    <a:xfrm>
+                      <a:off x="0" y="0"/>
+                      <a:ext cx="5943600" cy="5535930"/>
+                    </a:xfrm>
+                    <a:prstGeom prst="rect">
+                      <a:avLst/>
+                    </a:prstGeom>
+                  </pic:spPr>
+                </pic:pic>
+              </a:graphicData>
+            </a:graphic>
+          </wp:inline>
+        </w:drawing>
+      </w:r>
+    </w:p>
+    <w:p/>
+    <w:p/>
+    <w:p/>
+    <w:p/>
+    <w:p/>
+    <w:p>
+      <w:bookmarkStart w:id="0" w:name="_GoBack"/>
+      <w:bookmarkEnd w:id="0"/>
+      <w:r>
+        <w:lastRenderedPageBreak/>
+        <w:t>6b) Reviewing your Data with Compass</w:t>
+      </w:r>
+    </w:p>
+    <w:p>
+      <w:r>
+        <w:t>Use the Left Side to Navigate your Database &amp; Collection</w:t>
+      </w:r>
+    </w:p>
+    <w:p>
+      <w:r>
+        <w:t>The Right Side "Documents" will list all your documents.</w:t>
+      </w:r>
+    </w:p>
+    <w:p>
+      <w:r>
+        <w:rPr>
+          <w:noProof/>
+        </w:rPr>
+        <w:drawing>
+          <wp:inline distT="0" distB="0" distL="0" distR="0" wp14:anchorId="658F9605" wp14:editId="3914347F">
+            <wp:extent cx="5943600" cy="4316730"/>
+            <wp:effectExtent l="0" t="0" r="0" b="7620"/>
+            <wp:docPr id="5" name="Picture 5"/>
+            <wp:cNvGraphicFramePr>
+              <a:graphicFrameLocks xmlns:a="http://schemas.openxmlformats.org/drawingml/2006/main" noChangeAspect="1"/>
+            </wp:cNvGraphicFramePr>
+            <a:graphic xmlns:a="http://schemas.openxmlformats.org/drawingml/2006/main">
+              <a:graphicData uri="http://schemas.openxmlformats.org/drawingml/2006/picture">
+                <pic:pic xmlns:pic="http://schemas.openxmlformats.org/drawingml/2006/picture">
+                  <pic:nvPicPr>
+                    <pic:cNvPr id="0" name=""/>
+                    <pic:cNvPicPr/>
+                  </pic:nvPicPr>
+                  <pic:blipFill>
+                    <a:blip r:embed="rId13"/>
+                    <a:stretch>
+                      <a:fillRect/>
+                    </a:stretch>
+                  </pic:blipFill>
+                  <pic:spPr>
+                    <a:xfrm>
+                      <a:off x="0" y="0"/>
+                      <a:ext cx="5943600" cy="4316730"/>
+                    </a:xfrm>
+                    <a:prstGeom prst="rect">
+                      <a:avLst/>
+                    </a:prstGeom>
+                  </pic:spPr>
+                </pic:pic>
+              </a:graphicData>
+            </a:graphic>
+          </wp:inline>
+        </w:drawing>
+      </w:r>
+    </w:p>
     <w:sectPr>
       <w:pgSz w:w="12240" w:h="15840"/>
       <w:pgMar w:top="1440" w:right="1440" w:bottom="1440" w:left="1440" w:header="720" w:footer="720" w:gutter="0"/>
@@ -685,6 +887,7 @@
   <w:style w:type="character" w:default="1" w:styleId="DefaultParagraphFont">
     <w:name w:val="Default Paragraph Font"/>
     <w:uiPriority w:val="1"/>
+    <w:semiHidden/>
     <w:unhideWhenUsed/>
   </w:style>
   <w:style w:type="table" w:default="1" w:styleId="TableNormal">
@@ -785,6 +988,18 @@
     <w:rsid w:val="005426A6"/>
     <w:rPr>
       <w:color w:val="0000FF" w:themeColor="hyperlink"/>
+      <w:u w:val="single"/>
+    </w:rPr>
+  </w:style>
+  <w:style w:type="character" w:styleId="FollowedHyperlink">
+    <w:name w:val="FollowedHyperlink"/>
+    <w:basedOn w:val="DefaultParagraphFont"/>
+    <w:uiPriority w:val="99"/>
+    <w:semiHidden/>
+    <w:unhideWhenUsed/>
+    <w:rsid w:val="00646E92"/>
+    <w:rPr>
+      <w:color w:val="800080" w:themeColor="followedHyperlink"/>
       <w:u w:val="single"/>
     </w:rPr>
   </w:style>
@@ -1000,6 +1215,7 @@
   <w:style w:type="character" w:default="1" w:styleId="DefaultParagraphFont">
     <w:name w:val="Default Paragraph Font"/>
     <w:uiPriority w:val="1"/>
+    <w:semiHidden/>
     <w:unhideWhenUsed/>
   </w:style>
   <w:style w:type="table" w:default="1" w:styleId="TableNormal">
@@ -1100,6 +1316,18 @@
     <w:rsid w:val="005426A6"/>
     <w:rPr>
       <w:color w:val="0000FF" w:themeColor="hyperlink"/>
+      <w:u w:val="single"/>
+    </w:rPr>
+  </w:style>
+  <w:style w:type="character" w:styleId="FollowedHyperlink">
+    <w:name w:val="FollowedHyperlink"/>
+    <w:basedOn w:val="DefaultParagraphFont"/>
+    <w:uiPriority w:val="99"/>
+    <w:semiHidden/>
+    <w:unhideWhenUsed/>
+    <w:rsid w:val="00646E92"/>
+    <w:rPr>
+      <w:color w:val="800080" w:themeColor="followedHyperlink"/>
       <w:u w:val="single"/>
     </w:rPr>
   </w:style>

</xml_diff>